<commit_message>
Final comparison and touchups of documents, PDFs made and sent to ZIP file
</commit_message>
<xml_diff>
--- a/docs/HOWTOs.docx
+++ b/docs/HOWTOs.docx
@@ -24,6 +24,13 @@
     </w:p>
     <w:sdt>
       <w:sdtPr>
+        <w:id w:val="152017942"/>
+        <w:docPartObj>
+          <w:docPartGallery w:val="Table of Contents"/>
+          <w:docPartUnique/>
+        </w:docPartObj>
+      </w:sdtPr>
+      <w:sdtEndPr>
         <w:rPr>
           <w:rFonts w:asciiTheme="minorHAnsi" w:eastAsiaTheme="minorHAnsi" w:hAnsiTheme="minorHAnsi" w:cstheme="minorBidi"/>
           <w:b w:val="0"/>
@@ -33,12 +40,7 @@
           <w:szCs w:val="22"/>
           <w:lang w:val="en-GB"/>
         </w:rPr>
-        <w:id w:val="990769339"/>
-        <w:docPartObj>
-          <w:docPartGallery w:val="Table of Contents"/>
-          <w:docPartUnique/>
-        </w:docPartObj>
-      </w:sdtPr>
+      </w:sdtEndPr>
       <w:sdtContent>
         <w:p>
           <w:pPr>
@@ -69,7 +71,7 @@
           <w:r>
             <w:fldChar w:fldCharType="separate"/>
           </w:r>
-          <w:hyperlink w:anchor="_Toc480552012" w:history="1">
+          <w:hyperlink w:anchor="_Toc480617798" w:history="1">
             <w:r>
               <w:rPr>
                 <w:rStyle w:val="Hyperlink"/>
@@ -97,7 +99,7 @@
                 <w:noProof/>
                 <w:webHidden/>
               </w:rPr>
-              <w:instrText xml:space="preserve"> PAGEREF _Toc480552012 \h </w:instrText>
+              <w:instrText xml:space="preserve"> PAGEREF _Toc480617798 \h </w:instrText>
             </w:r>
             <w:r>
               <w:rPr>
@@ -140,7 +142,7 @@
               <w:lang w:eastAsia="en-GB"/>
             </w:rPr>
           </w:pPr>
-          <w:hyperlink w:anchor="_Toc480552013" w:history="1">
+          <w:hyperlink w:anchor="_Toc480617799" w:history="1">
             <w:r>
               <w:rPr>
                 <w:rStyle w:val="Hyperlink"/>
@@ -168,7 +170,7 @@
                 <w:noProof/>
                 <w:webHidden/>
               </w:rPr>
-              <w:instrText xml:space="preserve"> PAGEREF _Toc480552013 \h </w:instrText>
+              <w:instrText xml:space="preserve"> PAGEREF _Toc480617799 \h </w:instrText>
             </w:r>
             <w:r>
               <w:rPr>
@@ -211,7 +213,7 @@
               <w:lang w:eastAsia="en-GB"/>
             </w:rPr>
           </w:pPr>
-          <w:hyperlink w:anchor="_Toc480552014" w:history="1">
+          <w:hyperlink w:anchor="_Toc480617800" w:history="1">
             <w:r>
               <w:rPr>
                 <w:rStyle w:val="Hyperlink"/>
@@ -239,7 +241,7 @@
                 <w:noProof/>
                 <w:webHidden/>
               </w:rPr>
-              <w:instrText xml:space="preserve"> PAGEREF _Toc480552014 \h </w:instrText>
+              <w:instrText xml:space="preserve"> PAGEREF _Toc480617800 \h </w:instrText>
             </w:r>
             <w:r>
               <w:rPr>
@@ -282,7 +284,7 @@
               <w:lang w:eastAsia="en-GB"/>
             </w:rPr>
           </w:pPr>
-          <w:hyperlink w:anchor="_Toc480552015" w:history="1">
+          <w:hyperlink w:anchor="_Toc480617801" w:history="1">
             <w:r>
               <w:rPr>
                 <w:rStyle w:val="Hyperlink"/>
@@ -310,7 +312,7 @@
                 <w:noProof/>
                 <w:webHidden/>
               </w:rPr>
-              <w:instrText xml:space="preserve"> PAGEREF _Toc480552015 \h </w:instrText>
+              <w:instrText xml:space="preserve"> PAGEREF _Toc480617801 \h </w:instrText>
             </w:r>
             <w:r>
               <w:rPr>
@@ -353,7 +355,7 @@
               <w:lang w:eastAsia="en-GB"/>
             </w:rPr>
           </w:pPr>
-          <w:hyperlink w:anchor="_Toc480552016" w:history="1">
+          <w:hyperlink w:anchor="_Toc480617802" w:history="1">
             <w:r>
               <w:rPr>
                 <w:rStyle w:val="Hyperlink"/>
@@ -381,7 +383,7 @@
                 <w:noProof/>
                 <w:webHidden/>
               </w:rPr>
-              <w:instrText xml:space="preserve"> PAGEREF _Toc480552016 \h </w:instrText>
+              <w:instrText xml:space="preserve"> PAGEREF _Toc480617802 \h </w:instrText>
             </w:r>
             <w:r>
               <w:rPr>
@@ -424,7 +426,7 @@
               <w:lang w:eastAsia="en-GB"/>
             </w:rPr>
           </w:pPr>
-          <w:hyperlink w:anchor="_Toc480552017" w:history="1">
+          <w:hyperlink w:anchor="_Toc480617803" w:history="1">
             <w:r>
               <w:rPr>
                 <w:rStyle w:val="Hyperlink"/>
@@ -452,7 +454,7 @@
                 <w:noProof/>
                 <w:webHidden/>
               </w:rPr>
-              <w:instrText xml:space="preserve"> PAGEREF _Toc480552017 \h </w:instrText>
+              <w:instrText xml:space="preserve"> PAGEREF _Toc480617803 \h </w:instrText>
             </w:r>
             <w:r>
               <w:rPr>
@@ -495,7 +497,7 @@
               <w:lang w:eastAsia="en-GB"/>
             </w:rPr>
           </w:pPr>
-          <w:hyperlink w:anchor="_Toc480552018" w:history="1">
+          <w:hyperlink w:anchor="_Toc480617804" w:history="1">
             <w:r>
               <w:rPr>
                 <w:rStyle w:val="Hyperlink"/>
@@ -523,7 +525,7 @@
                 <w:noProof/>
                 <w:webHidden/>
               </w:rPr>
-              <w:instrText xml:space="preserve"> PAGEREF _Toc480552018 \h </w:instrText>
+              <w:instrText xml:space="preserve"> PAGEREF _Toc480617804 \h </w:instrText>
             </w:r>
             <w:r>
               <w:rPr>
@@ -566,7 +568,7 @@
               <w:lang w:eastAsia="en-GB"/>
             </w:rPr>
           </w:pPr>
-          <w:hyperlink w:anchor="_Toc480552019" w:history="1">
+          <w:hyperlink w:anchor="_Toc480617805" w:history="1">
             <w:r>
               <w:rPr>
                 <w:rStyle w:val="Hyperlink"/>
@@ -594,7 +596,7 @@
                 <w:noProof/>
                 <w:webHidden/>
               </w:rPr>
-              <w:instrText xml:space="preserve"> PAGEREF _Toc480552019 \h </w:instrText>
+              <w:instrText xml:space="preserve"> PAGEREF _Toc480617805 \h </w:instrText>
             </w:r>
             <w:r>
               <w:rPr>
@@ -637,7 +639,7 @@
               <w:lang w:eastAsia="en-GB"/>
             </w:rPr>
           </w:pPr>
-          <w:hyperlink w:anchor="_Toc480552020" w:history="1">
+          <w:hyperlink w:anchor="_Toc480617806" w:history="1">
             <w:r>
               <w:rPr>
                 <w:rStyle w:val="Hyperlink"/>
@@ -665,7 +667,7 @@
                 <w:noProof/>
                 <w:webHidden/>
               </w:rPr>
-              <w:instrText xml:space="preserve"> PAGEREF _Toc480552020 \h </w:instrText>
+              <w:instrText xml:space="preserve"> PAGEREF _Toc480617806 \h </w:instrText>
             </w:r>
             <w:r>
               <w:rPr>
@@ -708,7 +710,7 @@
               <w:lang w:eastAsia="en-GB"/>
             </w:rPr>
           </w:pPr>
-          <w:hyperlink w:anchor="_Toc480552021" w:history="1">
+          <w:hyperlink w:anchor="_Toc480617807" w:history="1">
             <w:r>
               <w:rPr>
                 <w:rStyle w:val="Hyperlink"/>
@@ -736,7 +738,7 @@
                 <w:noProof/>
                 <w:webHidden/>
               </w:rPr>
-              <w:instrText xml:space="preserve"> PAGEREF _Toc480552021 \h </w:instrText>
+              <w:instrText xml:space="preserve"> PAGEREF _Toc480617807 \h </w:instrText>
             </w:r>
             <w:r>
               <w:rPr>
@@ -779,7 +781,7 @@
               <w:lang w:eastAsia="en-GB"/>
             </w:rPr>
           </w:pPr>
-          <w:hyperlink w:anchor="_Toc480552022" w:history="1">
+          <w:hyperlink w:anchor="_Toc480617808" w:history="1">
             <w:r>
               <w:rPr>
                 <w:rStyle w:val="Hyperlink"/>
@@ -807,7 +809,7 @@
                 <w:noProof/>
                 <w:webHidden/>
               </w:rPr>
-              <w:instrText xml:space="preserve"> PAGEREF _Toc480552022 \h </w:instrText>
+              <w:instrText xml:space="preserve"> PAGEREF _Toc480617808 \h </w:instrText>
             </w:r>
             <w:r>
               <w:rPr>
@@ -850,7 +852,7 @@
               <w:lang w:eastAsia="en-GB"/>
             </w:rPr>
           </w:pPr>
-          <w:hyperlink w:anchor="_Toc480552023" w:history="1">
+          <w:hyperlink w:anchor="_Toc480617809" w:history="1">
             <w:r>
               <w:rPr>
                 <w:rStyle w:val="Hyperlink"/>
@@ -878,7 +880,7 @@
                 <w:noProof/>
                 <w:webHidden/>
               </w:rPr>
-              <w:instrText xml:space="preserve"> PAGEREF _Toc480552023 \h </w:instrText>
+              <w:instrText xml:space="preserve"> PAGEREF _Toc480617809 \h </w:instrText>
             </w:r>
             <w:r>
               <w:rPr>
@@ -921,7 +923,7 @@
               <w:lang w:eastAsia="en-GB"/>
             </w:rPr>
           </w:pPr>
-          <w:hyperlink w:anchor="_Toc480552024" w:history="1">
+          <w:hyperlink w:anchor="_Toc480617810" w:history="1">
             <w:r>
               <w:rPr>
                 <w:rStyle w:val="Hyperlink"/>
@@ -949,7 +951,7 @@
                 <w:noProof/>
                 <w:webHidden/>
               </w:rPr>
-              <w:instrText xml:space="preserve"> PAGEREF _Toc480552024 \h </w:instrText>
+              <w:instrText xml:space="preserve"> PAGEREF _Toc480617810 \h </w:instrText>
             </w:r>
             <w:r>
               <w:rPr>
@@ -992,7 +994,7 @@
               <w:lang w:eastAsia="en-GB"/>
             </w:rPr>
           </w:pPr>
-          <w:hyperlink w:anchor="_Toc480552025" w:history="1">
+          <w:hyperlink w:anchor="_Toc480617811" w:history="1">
             <w:r>
               <w:rPr>
                 <w:rStyle w:val="Hyperlink"/>
@@ -1020,7 +1022,7 @@
                 <w:noProof/>
                 <w:webHidden/>
               </w:rPr>
-              <w:instrText xml:space="preserve"> PAGEREF _Toc480552025 \h </w:instrText>
+              <w:instrText xml:space="preserve"> PAGEREF _Toc480617811 \h </w:instrText>
             </w:r>
             <w:r>
               <w:rPr>
@@ -1063,7 +1065,7 @@
               <w:lang w:eastAsia="en-GB"/>
             </w:rPr>
           </w:pPr>
-          <w:hyperlink w:anchor="_Toc480552026" w:history="1">
+          <w:hyperlink w:anchor="_Toc480617812" w:history="1">
             <w:r>
               <w:rPr>
                 <w:rStyle w:val="Hyperlink"/>
@@ -1091,7 +1093,7 @@
                 <w:noProof/>
                 <w:webHidden/>
               </w:rPr>
-              <w:instrText xml:space="preserve"> PAGEREF _Toc480552026 \h </w:instrText>
+              <w:instrText xml:space="preserve"> PAGEREF _Toc480617812 \h </w:instrText>
             </w:r>
             <w:r>
               <w:rPr>
@@ -1112,77 +1114,6 @@
                 <w:webHidden/>
               </w:rPr>
               <w:t>16</w:t>
-            </w:r>
-            <w:r>
-              <w:rPr>
-                <w:noProof/>
-                <w:webHidden/>
-              </w:rPr>
-              <w:fldChar w:fldCharType="end"/>
-            </w:r>
-          </w:hyperlink>
-        </w:p>
-        <w:p>
-          <w:pPr>
-            <w:pStyle w:val="TOC1"/>
-            <w:tabs>
-              <w:tab w:val="right" w:leader="dot" w:pos="9016"/>
-            </w:tabs>
-            <w:rPr>
-              <w:rFonts w:eastAsiaTheme="minorEastAsia"/>
-              <w:noProof/>
-              <w:lang w:eastAsia="en-GB"/>
-            </w:rPr>
-          </w:pPr>
-          <w:hyperlink w:anchor="_Toc480552027" w:history="1">
-            <w:r>
-              <w:rPr>
-                <w:rStyle w:val="Hyperlink"/>
-                <w:noProof/>
-                <w:lang w:val="en-AU"/>
-              </w:rPr>
-              <w:t>Writing the Web App</w:t>
-            </w:r>
-            <w:r>
-              <w:rPr>
-                <w:noProof/>
-                <w:webHidden/>
-              </w:rPr>
-              <w:tab/>
-            </w:r>
-            <w:r>
-              <w:rPr>
-                <w:noProof/>
-                <w:webHidden/>
-              </w:rPr>
-              <w:fldChar w:fldCharType="begin"/>
-            </w:r>
-            <w:r>
-              <w:rPr>
-                <w:noProof/>
-                <w:webHidden/>
-              </w:rPr>
-              <w:instrText xml:space="preserve"> PAGEREF _Toc480552027 \h </w:instrText>
-            </w:r>
-            <w:r>
-              <w:rPr>
-                <w:noProof/>
-                <w:webHidden/>
-              </w:rPr>
-            </w:r>
-            <w:r>
-              <w:rPr>
-                <w:noProof/>
-                <w:webHidden/>
-              </w:rPr>
-              <w:fldChar w:fldCharType="separate"/>
-            </w:r>
-            <w:r>
-              <w:rPr>
-                <w:noProof/>
-                <w:webHidden/>
-              </w:rPr>
-              <w:t>17</w:t>
             </w:r>
             <w:r>
               <w:rPr>
@@ -1209,7 +1140,9 @@
     </w:p>
     <w:p>
       <w:pPr>
-        <w:rPr>
+        <w:pStyle w:val="Heading1"/>
+        <w:rPr>
+          <w:b w:val="0"/>
           <w:lang w:val="en-AU"/>
         </w:rPr>
       </w:pPr>
@@ -1218,29 +1151,9 @@
       <w:bookmarkStart w:id="2" w:name="OLE_LINK8"/>
       <w:bookmarkStart w:id="3" w:name="OLE_LINK9"/>
       <w:bookmarkStart w:id="4" w:name="OLE_LINK10"/>
-    </w:p>
-    <w:p>
-      <w:pPr>
-        <w:rPr>
-          <w:lang w:val="en-AU"/>
-        </w:rPr>
-      </w:pPr>
-      <w:r>
-        <w:rPr>
-          <w:lang w:val="en-AU"/>
-        </w:rPr>
-        <w:br w:type="page"/>
-      </w:r>
-    </w:p>
-    <w:p>
-      <w:pPr>
-        <w:pStyle w:val="Heading1"/>
-        <w:rPr>
-          <w:b w:val="0"/>
-          <w:lang w:val="en-AU"/>
-        </w:rPr>
-      </w:pPr>
       <w:bookmarkStart w:id="5" w:name="_Toc480552012"/>
+      <w:bookmarkStart w:id="6" w:name="_Toc480617595"/>
+      <w:bookmarkStart w:id="7" w:name="_Toc480617798"/>
       <w:r>
         <w:rPr>
           <w:lang w:val="en-AU"/>
@@ -1249,6 +1162,8 @@
         <w:t>Amazon “Free Tier” Account Creation</w:t>
       </w:r>
       <w:bookmarkEnd w:id="5"/>
+      <w:bookmarkEnd w:id="6"/>
+      <w:bookmarkEnd w:id="7"/>
     </w:p>
     <w:p>
       <w:pPr>
@@ -1424,7 +1339,9 @@
           <w:lang w:val="en-AU"/>
         </w:rPr>
       </w:pPr>
-      <w:bookmarkStart w:id="6" w:name="_Toc480552013"/>
+      <w:bookmarkStart w:id="8" w:name="_Toc480552013"/>
+      <w:bookmarkStart w:id="9" w:name="_Toc480617596"/>
+      <w:bookmarkStart w:id="10" w:name="_Toc480617799"/>
       <w:r>
         <w:rPr>
           <w:lang w:val="en-AU"/>
@@ -1432,7 +1349,9 @@
         <w:lastRenderedPageBreak/>
         <w:t>Creating and Associating Elastic IP to Instance</w:t>
       </w:r>
-      <w:bookmarkEnd w:id="6"/>
+      <w:bookmarkEnd w:id="8"/>
+      <w:bookmarkEnd w:id="9"/>
+      <w:bookmarkEnd w:id="10"/>
     </w:p>
     <w:p>
       <w:pPr>
@@ -1558,7 +1477,9 @@
           <w:lang w:val="en-AU"/>
         </w:rPr>
       </w:pPr>
-      <w:bookmarkStart w:id="7" w:name="_Toc480552014"/>
+      <w:bookmarkStart w:id="11" w:name="_Toc480552014"/>
+      <w:bookmarkStart w:id="12" w:name="_Toc480617597"/>
+      <w:bookmarkStart w:id="13" w:name="_Toc480617800"/>
       <w:r>
         <w:rPr>
           <w:lang w:val="en-AU"/>
@@ -1578,7 +1499,9 @@
         </w:rPr>
         <w:t xml:space="preserve"> for Mobile</w:t>
       </w:r>
-      <w:bookmarkEnd w:id="7"/>
+      <w:bookmarkEnd w:id="11"/>
+      <w:bookmarkEnd w:id="12"/>
+      <w:bookmarkEnd w:id="13"/>
     </w:p>
     <w:p>
       <w:pPr>
@@ -1674,7 +1597,9 @@
           <w:lang w:val="en-AU"/>
         </w:rPr>
       </w:pPr>
-      <w:bookmarkStart w:id="8" w:name="_Toc480552015"/>
+      <w:bookmarkStart w:id="14" w:name="_Toc480552015"/>
+      <w:bookmarkStart w:id="15" w:name="_Toc480617598"/>
+      <w:bookmarkStart w:id="16" w:name="_Toc480617801"/>
       <w:r>
         <w:rPr>
           <w:lang w:val="en-AU"/>
@@ -1682,7 +1607,9 @@
         <w:lastRenderedPageBreak/>
         <w:t>TortoiseGit for Windows</w:t>
       </w:r>
-      <w:bookmarkEnd w:id="8"/>
+      <w:bookmarkEnd w:id="14"/>
+      <w:bookmarkEnd w:id="15"/>
+      <w:bookmarkEnd w:id="16"/>
     </w:p>
     <w:p>
       <w:pPr>
@@ -1943,7 +1870,9 @@
           <w:lang w:val="en-AU"/>
         </w:rPr>
       </w:pPr>
-      <w:bookmarkStart w:id="9" w:name="_Toc480552016"/>
+      <w:bookmarkStart w:id="17" w:name="_Toc480552016"/>
+      <w:bookmarkStart w:id="18" w:name="_Toc480617599"/>
+      <w:bookmarkStart w:id="19" w:name="_Toc480617802"/>
       <w:r>
         <w:rPr>
           <w:lang w:val="en-AU"/>
@@ -1951,7 +1880,9 @@
         <w:lastRenderedPageBreak/>
         <w:t>OctoDroid</w:t>
       </w:r>
-      <w:bookmarkEnd w:id="9"/>
+      <w:bookmarkEnd w:id="17"/>
+      <w:bookmarkEnd w:id="18"/>
+      <w:bookmarkEnd w:id="19"/>
     </w:p>
     <w:p>
       <w:pPr>
@@ -2075,7 +2006,9 @@
           <w:lang w:val="en-AU"/>
         </w:rPr>
       </w:pPr>
-      <w:bookmarkStart w:id="10" w:name="_Toc480552017"/>
+      <w:bookmarkStart w:id="20" w:name="_Toc480552017"/>
+      <w:bookmarkStart w:id="21" w:name="_Toc480617600"/>
+      <w:bookmarkStart w:id="22" w:name="_Toc480617803"/>
       <w:r>
         <w:rPr>
           <w:lang w:val="en-AU"/>
@@ -2083,7 +2016,9 @@
         <w:lastRenderedPageBreak/>
         <w:t>SSH KeyPair Generation</w:t>
       </w:r>
-      <w:bookmarkEnd w:id="10"/>
+      <w:bookmarkEnd w:id="20"/>
+      <w:bookmarkEnd w:id="21"/>
+      <w:bookmarkEnd w:id="22"/>
     </w:p>
     <w:p>
       <w:pPr>
@@ -2220,7 +2155,9 @@
           <w:lang w:val="en-AU"/>
         </w:rPr>
       </w:pPr>
-      <w:bookmarkStart w:id="11" w:name="_Toc480552018"/>
+      <w:bookmarkStart w:id="23" w:name="_Toc480552018"/>
+      <w:bookmarkStart w:id="24" w:name="_Toc480617601"/>
+      <w:bookmarkStart w:id="25" w:name="_Toc480617804"/>
       <w:bookmarkEnd w:id="0"/>
       <w:bookmarkEnd w:id="1"/>
       <w:bookmarkEnd w:id="2"/>
@@ -2233,7 +2170,9 @@
         <w:lastRenderedPageBreak/>
         <w:t>Amazon EC2 Instance Creation</w:t>
       </w:r>
-      <w:bookmarkEnd w:id="11"/>
+      <w:bookmarkEnd w:id="23"/>
+      <w:bookmarkEnd w:id="24"/>
+      <w:bookmarkEnd w:id="25"/>
     </w:p>
     <w:p>
       <w:pPr>
@@ -2488,7 +2427,9 @@
           <w:lang w:val="en-AU"/>
         </w:rPr>
       </w:pPr>
-      <w:bookmarkStart w:id="12" w:name="_Toc480552019"/>
+      <w:bookmarkStart w:id="26" w:name="_Toc480552019"/>
+      <w:bookmarkStart w:id="27" w:name="_Toc480617602"/>
+      <w:bookmarkStart w:id="28" w:name="_Toc480617805"/>
       <w:r>
         <w:rPr>
           <w:lang w:val="en-AU"/>
@@ -2496,7 +2437,9 @@
         <w:lastRenderedPageBreak/>
         <w:t>Setting up Putty and Encrypted PPK File</w:t>
       </w:r>
-      <w:bookmarkEnd w:id="12"/>
+      <w:bookmarkEnd w:id="26"/>
+      <w:bookmarkEnd w:id="27"/>
+      <w:bookmarkEnd w:id="28"/>
     </w:p>
     <w:p>
       <w:pPr>
@@ -2794,7 +2737,9 @@
           <w:lang w:val="en-AU"/>
         </w:rPr>
       </w:pPr>
-      <w:bookmarkStart w:id="13" w:name="_Toc480552020"/>
+      <w:bookmarkStart w:id="29" w:name="_Toc480552020"/>
+      <w:bookmarkStart w:id="30" w:name="_Toc480617603"/>
+      <w:bookmarkStart w:id="31" w:name="_Toc480617806"/>
       <w:r>
         <w:rPr>
           <w:lang w:val="en-AU"/>
@@ -2802,7 +2747,9 @@
         <w:lastRenderedPageBreak/>
         <w:t>Stopping and Restarting the EC2 Instance</w:t>
       </w:r>
-      <w:bookmarkEnd w:id="13"/>
+      <w:bookmarkEnd w:id="29"/>
+      <w:bookmarkEnd w:id="30"/>
+      <w:bookmarkEnd w:id="31"/>
     </w:p>
     <w:p>
       <w:pPr>
@@ -2998,7 +2945,9 @@
           <w:lang w:val="en-AU"/>
         </w:rPr>
       </w:pPr>
-      <w:bookmarkStart w:id="14" w:name="_Toc480552021"/>
+      <w:bookmarkStart w:id="32" w:name="_Toc480552021"/>
+      <w:bookmarkStart w:id="33" w:name="_Toc480617604"/>
+      <w:bookmarkStart w:id="34" w:name="_Toc480617807"/>
       <w:r>
         <w:rPr>
           <w:lang w:val="en-AU"/>
@@ -3006,7 +2955,9 @@
         <w:lastRenderedPageBreak/>
         <w:t>Connecting to the Instance</w:t>
       </w:r>
-      <w:bookmarkEnd w:id="14"/>
+      <w:bookmarkEnd w:id="32"/>
+      <w:bookmarkEnd w:id="33"/>
+      <w:bookmarkEnd w:id="34"/>
     </w:p>
     <w:p>
       <w:pPr>
@@ -3201,7 +3152,9 @@
           <w:lang w:val="en-AU"/>
         </w:rPr>
       </w:pPr>
-      <w:bookmarkStart w:id="15" w:name="_Toc480552022"/>
+      <w:bookmarkStart w:id="35" w:name="_Toc480552022"/>
+      <w:bookmarkStart w:id="36" w:name="_Toc480617605"/>
+      <w:bookmarkStart w:id="37" w:name="_Toc480617808"/>
       <w:r>
         <w:rPr>
           <w:lang w:val="en-AU"/>
@@ -3209,7 +3162,9 @@
         <w:lastRenderedPageBreak/>
         <w:t>Creating / Removing EBS Volumes</w:t>
       </w:r>
-      <w:bookmarkEnd w:id="15"/>
+      <w:bookmarkEnd w:id="35"/>
+      <w:bookmarkEnd w:id="36"/>
+      <w:bookmarkEnd w:id="37"/>
     </w:p>
     <w:p>
       <w:pPr>
@@ -3344,7 +3299,9 @@
           <w:lang w:val="en-AU"/>
         </w:rPr>
       </w:pPr>
-      <w:bookmarkStart w:id="16" w:name="_Toc480552023"/>
+      <w:bookmarkStart w:id="38" w:name="_Toc480552023"/>
+      <w:bookmarkStart w:id="39" w:name="_Toc480617606"/>
+      <w:bookmarkStart w:id="40" w:name="_Toc480617809"/>
       <w:r>
         <w:rPr>
           <w:lang w:val="en-AU"/>
@@ -3352,7 +3309,9 @@
         <w:lastRenderedPageBreak/>
         <w:t>Managing EBS Volumes</w:t>
       </w:r>
-      <w:bookmarkEnd w:id="16"/>
+      <w:bookmarkEnd w:id="38"/>
+      <w:bookmarkEnd w:id="39"/>
+      <w:bookmarkEnd w:id="40"/>
     </w:p>
     <w:p>
       <w:pPr>
@@ -3541,7 +3500,9 @@
           <w:lang w:val="en-AU"/>
         </w:rPr>
       </w:pPr>
-      <w:bookmarkStart w:id="17" w:name="_Toc480552024"/>
+      <w:bookmarkStart w:id="41" w:name="_Toc480552024"/>
+      <w:bookmarkStart w:id="42" w:name="_Toc480617607"/>
+      <w:bookmarkStart w:id="43" w:name="_Toc480617810"/>
       <w:r>
         <w:rPr>
           <w:lang w:val="en-AU"/>
@@ -3567,7 +3528,9 @@
         </w:rPr>
         <w:t>, setting up DB Owner</w:t>
       </w:r>
-      <w:bookmarkEnd w:id="17"/>
+      <w:bookmarkEnd w:id="41"/>
+      <w:bookmarkEnd w:id="42"/>
+      <w:bookmarkEnd w:id="43"/>
     </w:p>
     <w:p>
       <w:pPr>
@@ -3607,7 +3570,9 @@
           <w:lang w:val="en-AU"/>
         </w:rPr>
       </w:pPr>
-      <w:bookmarkStart w:id="18" w:name="_Toc480552025"/>
+      <w:bookmarkStart w:id="44" w:name="_Toc480552025"/>
+      <w:bookmarkStart w:id="45" w:name="_Toc480617608"/>
+      <w:bookmarkStart w:id="46" w:name="_Toc480617811"/>
       <w:r>
         <w:rPr>
           <w:lang w:val="en-AU"/>
@@ -3615,7 +3580,9 @@
         <w:lastRenderedPageBreak/>
         <w:t>Installing Apache and PHP, and Managing the WebServer</w:t>
       </w:r>
-      <w:bookmarkEnd w:id="18"/>
+      <w:bookmarkEnd w:id="44"/>
+      <w:bookmarkEnd w:id="45"/>
+      <w:bookmarkEnd w:id="46"/>
     </w:p>
     <w:p>
       <w:pPr>
@@ -3956,7 +3923,9 @@
           <w:lang w:val="en-AU"/>
         </w:rPr>
       </w:pPr>
-      <w:bookmarkStart w:id="19" w:name="_Toc480552026"/>
+      <w:bookmarkStart w:id="47" w:name="_Toc480552026"/>
+      <w:bookmarkStart w:id="48" w:name="_Toc480617609"/>
+      <w:bookmarkStart w:id="49" w:name="_Toc480617812"/>
       <w:r>
         <w:rPr>
           <w:lang w:val="en-AU"/>
@@ -3964,7 +3933,9 @@
         <w:lastRenderedPageBreak/>
         <w:t>Backup/Restore Test Data</w:t>
       </w:r>
-      <w:bookmarkEnd w:id="19"/>
+      <w:bookmarkEnd w:id="47"/>
+      <w:bookmarkEnd w:id="48"/>
+      <w:bookmarkEnd w:id="49"/>
     </w:p>
     <w:p>
       <w:pPr>
@@ -4115,39 +4086,6 @@
         </w:rPr>
         <w:t>Not only will test data be restored, but the whole database including tables, their structure, foreign keys and so on.</w:t>
       </w:r>
-    </w:p>
-    <w:p>
-      <w:pPr>
-        <w:pStyle w:val="Heading1"/>
-        <w:rPr>
-          <w:lang w:val="en-AU"/>
-        </w:rPr>
-      </w:pPr>
-      <w:bookmarkStart w:id="20" w:name="_Toc480552027"/>
-      <w:r>
-        <w:rPr>
-          <w:lang w:val="en-AU"/>
-        </w:rPr>
-        <w:lastRenderedPageBreak/>
-        <w:t>Writing the Web App</w:t>
-      </w:r>
-      <w:bookmarkEnd w:id="20"/>
-    </w:p>
-    <w:p>
-      <w:pPr>
-        <w:rPr>
-          <w:lang w:val="en-AU"/>
-        </w:rPr>
-      </w:pPr>
-      <w:r>
-        <w:rPr>
-          <w:highlight w:val="yellow"/>
-          <w:lang w:val="en-AU"/>
-        </w:rPr>
-        <w:t>To be continued..</w:t>
-      </w:r>
-      <w:bookmarkStart w:id="21" w:name="_GoBack"/>
-      <w:bookmarkEnd w:id="21"/>
     </w:p>
     <w:sectPr>
       <w:headerReference w:type="default" r:id="rId15"/>
@@ -4221,7 +4159,7 @@
         <w:noProof/>
         <w:lang w:val="en-AU"/>
       </w:rPr>
-      <w:t>21/04/2017</w:t>
+      <w:t>22/04/2017</w:t>
     </w:r>
     <w:r>
       <w:rPr>
@@ -4266,7 +4204,7 @@
                 <v:h position="#0,topLeft" xrange="0,21600"/>
               </v:handles>
             </v:shapetype>
-            <v:shape id="_x0000_s10241" type="#_x0000_t5" style="position:absolute;margin-left:1656.7pt;margin-top:0;width:167.4pt;height:161.8pt;z-index:251660288;mso-position-horizontal:right;mso-position-horizontal-relative:page;mso-position-vertical:bottom;mso-position-vertical-relative:page" adj="21600" fillcolor="#d2eaf1 [824]" stroked="f">
+            <v:shape id="_x0000_s10241" type="#_x0000_t5" style="position:absolute;margin-left:1784.1pt;margin-top:0;width:167.4pt;height:161.8pt;z-index:251660288;mso-position-horizontal:right;mso-position-horizontal-relative:page;mso-position-vertical:bottom;mso-position-vertical-relative:page" adj="21600" fillcolor="#d2eaf1 [824]" stroked="f">
               <v:textbox style="mso-next-textbox:#_x0000_s10241">
                 <w:txbxContent>
                   <w:p>
@@ -4285,7 +4223,7 @@
                           <w:sz w:val="72"/>
                           <w:szCs w:val="72"/>
                         </w:rPr>
-                        <w:t>14</w:t>
+                        <w:t>16</w:t>
                       </w:r>
                     </w:fldSimple>
                   </w:p>
@@ -4349,7 +4287,13 @@
       <w:rPr>
         <w:lang w:val="en-AU"/>
       </w:rPr>
-      <w:t>Appendix A : HOWTOs</w:t>
+      <w:t>Appendix A</w:t>
+    </w:r>
+    <w:r>
+      <w:rPr>
+        <w:lang w:val="en-AU"/>
+      </w:rPr>
+      <w:t>: HOWTOs</w:t>
     </w:r>
   </w:p>
 </w:hdr>
@@ -7117,7 +7061,6 @@
     <w:basedOn w:val="Heading1"/>
     <w:next w:val="Normal"/>
     <w:uiPriority w:val="39"/>
-    <w:semiHidden/>
     <w:unhideWhenUsed/>
     <w:qFormat/>
     <w:rsid w:val="000A5381"/>
@@ -7671,7 +7614,7 @@
 </file>
 
 <file path=customXml/itemProps1.xml><?xml version="1.0" encoding="utf-8"?>
-<ds:datastoreItem xmlns:ds="http://schemas.openxmlformats.org/officeDocument/2006/customXml" ds:itemID="{98643FAA-4DBE-4D81-94E6-F680836D07F1}">
+<ds:datastoreItem xmlns:ds="http://schemas.openxmlformats.org/officeDocument/2006/customXml" ds:itemID="{142E1000-566D-42A9-BB5D-2C4BF0356C8D}">
   <ds:schemaRefs>
     <ds:schemaRef ds:uri="http://schemas.openxmlformats.org/officeDocument/2006/bibliography"/>
   </ds:schemaRefs>

</xml_diff>